<commit_message>
New version with theory
Theory added
</commit_message>
<xml_diff>
--- a/Compiler/Theory/TextTale.docx
+++ b/Compiler/Theory/TextTale.docx
@@ -65,7 +65,6 @@
         <w:rPr>
           <w:sz w:val="44"/>
           <w:szCs w:val="32"/>
-          <w:lang w:val="en-US"/>
         </w:rPr>
         <w:t>“</w:t>
       </w:r>
@@ -108,7 +107,6 @@
         <w:rPr>
           <w:sz w:val="44"/>
           <w:szCs w:val="32"/>
-          <w:lang w:val="en-US"/>
         </w:rPr>
         <w:t>”</w:t>
       </w:r>
@@ -1917,6 +1915,164 @@
           <w:szCs w:val="32"/>
         </w:rPr>
         <w:t>.</w:t>
+      </w:r>
+    </w:p>
+    <w:p>
+      <w:pPr>
+        <w:pStyle w:val="1"/>
+        <w:shd w:val="solid" w:color="auto" w:fill="auto"/>
+        <w:rPr>
+          <w:color w:val="FFFFFF"/>
+        </w:rPr>
+      </w:pPr>
+      <w:r>
+        <w:rPr>
+          <w:color w:val="FFFFFF"/>
+        </w:rPr>
+        <w:t>Слайд 9</w:t>
+      </w:r>
+      <w:r>
+        <w:rPr>
+          <w:color w:val="FFFFFF"/>
+        </w:rPr>
+        <w:t xml:space="preserve"> – Демонстрация</w:t>
+      </w:r>
+    </w:p>
+    <w:p>
+      <w:pPr>
+        <w:rPr>
+          <w:sz w:val="44"/>
+          <w:szCs w:val="44"/>
+        </w:rPr>
+      </w:pPr>
+      <w:r>
+        <w:rPr>
+          <w:sz w:val="44"/>
+          <w:szCs w:val="44"/>
+        </w:rPr>
+        <w:t xml:space="preserve">Перейдем к демонстрации. </w:t>
+      </w:r>
+      <w:r>
+        <w:rPr>
+          <w:b/>
+          <w:caps/>
+          <w:sz w:val="48"/>
+          <w:szCs w:val="32"/>
+        </w:rPr>
+        <w:t xml:space="preserve">Для экономии времени </w:t>
+      </w:r>
+      <w:r>
+        <w:rPr>
+          <w:b/>
+          <w:caps/>
+          <w:sz w:val="48"/>
+          <w:szCs w:val="32"/>
+        </w:rPr>
+        <w:t>показ</w:t>
+      </w:r>
+      <w:r>
+        <w:rPr>
+          <w:b/>
+          <w:caps/>
+          <w:sz w:val="48"/>
+          <w:szCs w:val="32"/>
+        </w:rPr>
+        <w:t xml:space="preserve"> пришлось провести в домашних условиях. Как вы видите, изначально присутствует пример алгоритма Евклида, представленного на слайде</w:t>
+      </w:r>
+      <w:r>
+        <w:rPr>
+          <w:sz w:val="44"/>
+          <w:szCs w:val="44"/>
+        </w:rPr>
+        <w:t xml:space="preserve">. </w:t>
+      </w:r>
+      <w:r>
+        <w:rPr>
+          <w:sz w:val="44"/>
+          <w:szCs w:val="44"/>
+        </w:rPr>
+        <w:t xml:space="preserve">Сейчас мы скомпилируем программу и рассмотрим </w:t>
+      </w:r>
+      <w:r>
+        <w:rPr>
+          <w:sz w:val="44"/>
+          <w:szCs w:val="44"/>
+          <w:lang w:val="en-US"/>
+        </w:rPr>
+        <w:t>AST</w:t>
+      </w:r>
+      <w:r>
+        <w:rPr>
+          <w:sz w:val="44"/>
+          <w:szCs w:val="44"/>
+        </w:rPr>
+        <w:t xml:space="preserve"> дерево, ассемблерный файл и файл с байткодом. </w:t>
+      </w:r>
+      <w:r>
+        <w:rPr>
+          <w:sz w:val="44"/>
+          <w:szCs w:val="44"/>
+        </w:rPr>
+        <w:t xml:space="preserve">В качестве проверки работоспособности программы, мы проведем серию из трех </w:t>
+      </w:r>
+      <w:r>
+        <w:rPr>
+          <w:sz w:val="44"/>
+          <w:szCs w:val="44"/>
+        </w:rPr>
+        <w:lastRenderedPageBreak/>
+        <w:t xml:space="preserve">экспериментов. </w:t>
+      </w:r>
+      <w:r>
+        <w:rPr>
+          <w:sz w:val="44"/>
+          <w:szCs w:val="44"/>
+        </w:rPr>
+        <w:t>Программа скомпилирована. Получено</w:t>
+      </w:r>
+      <w:r>
+        <w:rPr>
+          <w:sz w:val="44"/>
+          <w:szCs w:val="44"/>
+        </w:rPr>
+        <w:t xml:space="preserve"> </w:t>
+      </w:r>
+      <w:r>
+        <w:rPr>
+          <w:sz w:val="44"/>
+          <w:szCs w:val="44"/>
+          <w:lang w:val="en-US"/>
+        </w:rPr>
+        <w:t>AST</w:t>
+      </w:r>
+      <w:r>
+        <w:rPr>
+          <w:sz w:val="44"/>
+          <w:szCs w:val="44"/>
+        </w:rPr>
+        <w:t xml:space="preserve"> </w:t>
+      </w:r>
+      <w:r>
+        <w:rPr>
+          <w:sz w:val="44"/>
+          <w:szCs w:val="44"/>
+        </w:rPr>
+        <w:t>дерево. Также мы получили файл с ассемблерным кодом и файл с байткодом.</w:t>
+      </w:r>
+    </w:p>
+    <w:p>
+      <w:pPr>
+        <w:rPr>
+          <w:sz w:val="44"/>
+          <w:szCs w:val="44"/>
+        </w:rPr>
+      </w:pPr>
+      <w:r>
+        <w:rPr>
+          <w:sz w:val="44"/>
+          <w:szCs w:val="44"/>
+        </w:rPr>
+        <w:t xml:space="preserve">Запустим теперь программу. Как вы видите, результат вычисления НОД во всех случаях оказался правильным. </w:t>
       </w:r>
     </w:p>
     <w:p>
@@ -2357,6 +2513,184 @@
     </w:lvl>
   </w:abstractNum>
   <w:abstractNum w:abstractNumId="11">
+    <w:nsid w:val="1C95386A"/>
+    <w:multiLevelType w:val="hybridMultilevel"/>
+    <w:tmpl w:val="F6060BA4"/>
+    <w:lvl w:ilvl="0" w:tplc="04190011">
+      <w:start w:val="1"/>
+      <w:numFmt w:val="decimal"/>
+      <w:lvlText w:val="%1)"/>
+      <w:lvlJc w:val="left"/>
+      <w:pPr>
+        <w:ind w:left="720" w:hanging="360"/>
+      </w:pPr>
+      <w:rPr>
+        <w:rFonts w:hint="default"/>
+      </w:rPr>
+    </w:lvl>
+    <w:lvl w:ilvl="1" w:tplc="04190019" w:tentative="1">
+      <w:start w:val="1"/>
+      <w:numFmt w:val="lowerLetter"/>
+      <w:lvlText w:val="%2."/>
+      <w:lvlJc w:val="left"/>
+      <w:pPr>
+        <w:ind w:left="1440" w:hanging="360"/>
+      </w:pPr>
+    </w:lvl>
+    <w:lvl w:ilvl="2" w:tplc="0419001B" w:tentative="1">
+      <w:start w:val="1"/>
+      <w:numFmt w:val="lowerRoman"/>
+      <w:lvlText w:val="%3."/>
+      <w:lvlJc w:val="right"/>
+      <w:pPr>
+        <w:ind w:left="2160" w:hanging="180"/>
+      </w:pPr>
+    </w:lvl>
+    <w:lvl w:ilvl="3" w:tplc="0419000F" w:tentative="1">
+      <w:start w:val="1"/>
+      <w:numFmt w:val="decimal"/>
+      <w:lvlText w:val="%4."/>
+      <w:lvlJc w:val="left"/>
+      <w:pPr>
+        <w:ind w:left="2880" w:hanging="360"/>
+      </w:pPr>
+    </w:lvl>
+    <w:lvl w:ilvl="4" w:tplc="04190019" w:tentative="1">
+      <w:start w:val="1"/>
+      <w:numFmt w:val="lowerLetter"/>
+      <w:lvlText w:val="%5."/>
+      <w:lvlJc w:val="left"/>
+      <w:pPr>
+        <w:ind w:left="3600" w:hanging="360"/>
+      </w:pPr>
+    </w:lvl>
+    <w:lvl w:ilvl="5" w:tplc="0419001B" w:tentative="1">
+      <w:start w:val="1"/>
+      <w:numFmt w:val="lowerRoman"/>
+      <w:lvlText w:val="%6."/>
+      <w:lvlJc w:val="right"/>
+      <w:pPr>
+        <w:ind w:left="4320" w:hanging="180"/>
+      </w:pPr>
+    </w:lvl>
+    <w:lvl w:ilvl="6" w:tplc="0419000F" w:tentative="1">
+      <w:start w:val="1"/>
+      <w:numFmt w:val="decimal"/>
+      <w:lvlText w:val="%7."/>
+      <w:lvlJc w:val="left"/>
+      <w:pPr>
+        <w:ind w:left="5040" w:hanging="360"/>
+      </w:pPr>
+    </w:lvl>
+    <w:lvl w:ilvl="7" w:tplc="04190019" w:tentative="1">
+      <w:start w:val="1"/>
+      <w:numFmt w:val="lowerLetter"/>
+      <w:lvlText w:val="%8."/>
+      <w:lvlJc w:val="left"/>
+      <w:pPr>
+        <w:ind w:left="5760" w:hanging="360"/>
+      </w:pPr>
+    </w:lvl>
+    <w:lvl w:ilvl="8" w:tplc="0419001B" w:tentative="1">
+      <w:start w:val="1"/>
+      <w:numFmt w:val="lowerRoman"/>
+      <w:lvlText w:val="%9."/>
+      <w:lvlJc w:val="right"/>
+      <w:pPr>
+        <w:ind w:left="6480" w:hanging="180"/>
+      </w:pPr>
+    </w:lvl>
+  </w:abstractNum>
+  <w:abstractNum w:abstractNumId="12">
+    <w:nsid w:val="249532BF"/>
+    <w:multiLevelType w:val="hybridMultilevel"/>
+    <w:tmpl w:val="BAAAB46E"/>
+    <w:lvl w:ilvl="0" w:tplc="04190011">
+      <w:start w:val="1"/>
+      <w:numFmt w:val="decimal"/>
+      <w:lvlText w:val="%1)"/>
+      <w:lvlJc w:val="left"/>
+      <w:pPr>
+        <w:ind w:left="720" w:hanging="360"/>
+      </w:pPr>
+      <w:rPr>
+        <w:rFonts w:hint="default"/>
+      </w:rPr>
+    </w:lvl>
+    <w:lvl w:ilvl="1" w:tplc="04190019" w:tentative="1">
+      <w:start w:val="1"/>
+      <w:numFmt w:val="lowerLetter"/>
+      <w:lvlText w:val="%2."/>
+      <w:lvlJc w:val="left"/>
+      <w:pPr>
+        <w:ind w:left="1440" w:hanging="360"/>
+      </w:pPr>
+    </w:lvl>
+    <w:lvl w:ilvl="2" w:tplc="0419001B" w:tentative="1">
+      <w:start w:val="1"/>
+      <w:numFmt w:val="lowerRoman"/>
+      <w:lvlText w:val="%3."/>
+      <w:lvlJc w:val="right"/>
+      <w:pPr>
+        <w:ind w:left="2160" w:hanging="180"/>
+      </w:pPr>
+    </w:lvl>
+    <w:lvl w:ilvl="3" w:tplc="0419000F" w:tentative="1">
+      <w:start w:val="1"/>
+      <w:numFmt w:val="decimal"/>
+      <w:lvlText w:val="%4."/>
+      <w:lvlJc w:val="left"/>
+      <w:pPr>
+        <w:ind w:left="2880" w:hanging="360"/>
+      </w:pPr>
+    </w:lvl>
+    <w:lvl w:ilvl="4" w:tplc="04190019" w:tentative="1">
+      <w:start w:val="1"/>
+      <w:numFmt w:val="lowerLetter"/>
+      <w:lvlText w:val="%5."/>
+      <w:lvlJc w:val="left"/>
+      <w:pPr>
+        <w:ind w:left="3600" w:hanging="360"/>
+      </w:pPr>
+    </w:lvl>
+    <w:lvl w:ilvl="5" w:tplc="0419001B" w:tentative="1">
+      <w:start w:val="1"/>
+      <w:numFmt w:val="lowerRoman"/>
+      <w:lvlText w:val="%6."/>
+      <w:lvlJc w:val="right"/>
+      <w:pPr>
+        <w:ind w:left="4320" w:hanging="180"/>
+      </w:pPr>
+    </w:lvl>
+    <w:lvl w:ilvl="6" w:tplc="0419000F" w:tentative="1">
+      <w:start w:val="1"/>
+      <w:numFmt w:val="decimal"/>
+      <w:lvlText w:val="%7."/>
+      <w:lvlJc w:val="left"/>
+      <w:pPr>
+        <w:ind w:left="5040" w:hanging="360"/>
+      </w:pPr>
+    </w:lvl>
+    <w:lvl w:ilvl="7" w:tplc="04190019" w:tentative="1">
+      <w:start w:val="1"/>
+      <w:numFmt w:val="lowerLetter"/>
+      <w:lvlText w:val="%8."/>
+      <w:lvlJc w:val="left"/>
+      <w:pPr>
+        <w:ind w:left="5760" w:hanging="360"/>
+      </w:pPr>
+    </w:lvl>
+    <w:lvl w:ilvl="8" w:tplc="0419001B" w:tentative="1">
+      <w:start w:val="1"/>
+      <w:numFmt w:val="lowerRoman"/>
+      <w:lvlText w:val="%9."/>
+      <w:lvlJc w:val="right"/>
+      <w:pPr>
+        <w:ind w:left="6480" w:hanging="180"/>
+      </w:pPr>
+    </w:lvl>
+  </w:abstractNum>
+  <w:abstractNum w:abstractNumId="13">
     <w:nsid w:val="2F371990"/>
     <w:multiLevelType w:val="hybridMultilevel"/>
     <w:tmpl w:val="24DA2490"/>
@@ -2469,7 +2803,7 @@
       </w:rPr>
     </w:lvl>
   </w:abstractNum>
-  <w:abstractNum w:abstractNumId="12">
+  <w:abstractNum w:abstractNumId="14">
     <w:nsid w:val="5B4D71EC"/>
     <w:multiLevelType w:val="hybridMultilevel"/>
     <w:tmpl w:val="444A45E8"/>
@@ -2582,7 +2916,7 @@
       </w:rPr>
     </w:lvl>
   </w:abstractNum>
-  <w:abstractNum w:abstractNumId="13">
+  <w:abstractNum w:abstractNumId="15">
     <w:nsid w:val="5D3E57C1"/>
     <w:multiLevelType w:val="hybridMultilevel"/>
     <w:tmpl w:val="8F728876"/>
@@ -2695,7 +3029,96 @@
       </w:rPr>
     </w:lvl>
   </w:abstractNum>
-  <w:abstractNum w:abstractNumId="14">
+  <w:abstractNum w:abstractNumId="16">
+    <w:nsid w:val="6A9E0754"/>
+    <w:multiLevelType w:val="hybridMultilevel"/>
+    <w:tmpl w:val="C1DEE68C"/>
+    <w:lvl w:ilvl="0" w:tplc="04190011">
+      <w:start w:val="1"/>
+      <w:numFmt w:val="decimal"/>
+      <w:lvlText w:val="%1)"/>
+      <w:lvlJc w:val="left"/>
+      <w:pPr>
+        <w:ind w:left="720" w:hanging="360"/>
+      </w:pPr>
+      <w:rPr>
+        <w:rFonts w:hint="default"/>
+      </w:rPr>
+    </w:lvl>
+    <w:lvl w:ilvl="1" w:tplc="04190019" w:tentative="1">
+      <w:start w:val="1"/>
+      <w:numFmt w:val="lowerLetter"/>
+      <w:lvlText w:val="%2."/>
+      <w:lvlJc w:val="left"/>
+      <w:pPr>
+        <w:ind w:left="1440" w:hanging="360"/>
+      </w:pPr>
+    </w:lvl>
+    <w:lvl w:ilvl="2" w:tplc="0419001B" w:tentative="1">
+      <w:start w:val="1"/>
+      <w:numFmt w:val="lowerRoman"/>
+      <w:lvlText w:val="%3."/>
+      <w:lvlJc w:val="right"/>
+      <w:pPr>
+        <w:ind w:left="2160" w:hanging="180"/>
+      </w:pPr>
+    </w:lvl>
+    <w:lvl w:ilvl="3" w:tplc="0419000F" w:tentative="1">
+      <w:start w:val="1"/>
+      <w:numFmt w:val="decimal"/>
+      <w:lvlText w:val="%4."/>
+      <w:lvlJc w:val="left"/>
+      <w:pPr>
+        <w:ind w:left="2880" w:hanging="360"/>
+      </w:pPr>
+    </w:lvl>
+    <w:lvl w:ilvl="4" w:tplc="04190019" w:tentative="1">
+      <w:start w:val="1"/>
+      <w:numFmt w:val="lowerLetter"/>
+      <w:lvlText w:val="%5."/>
+      <w:lvlJc w:val="left"/>
+      <w:pPr>
+        <w:ind w:left="3600" w:hanging="360"/>
+      </w:pPr>
+    </w:lvl>
+    <w:lvl w:ilvl="5" w:tplc="0419001B" w:tentative="1">
+      <w:start w:val="1"/>
+      <w:numFmt w:val="lowerRoman"/>
+      <w:lvlText w:val="%6."/>
+      <w:lvlJc w:val="right"/>
+      <w:pPr>
+        <w:ind w:left="4320" w:hanging="180"/>
+      </w:pPr>
+    </w:lvl>
+    <w:lvl w:ilvl="6" w:tplc="0419000F" w:tentative="1">
+      <w:start w:val="1"/>
+      <w:numFmt w:val="decimal"/>
+      <w:lvlText w:val="%7."/>
+      <w:lvlJc w:val="left"/>
+      <w:pPr>
+        <w:ind w:left="5040" w:hanging="360"/>
+      </w:pPr>
+    </w:lvl>
+    <w:lvl w:ilvl="7" w:tplc="04190019" w:tentative="1">
+      <w:start w:val="1"/>
+      <w:numFmt w:val="lowerLetter"/>
+      <w:lvlText w:val="%8."/>
+      <w:lvlJc w:val="left"/>
+      <w:pPr>
+        <w:ind w:left="5760" w:hanging="360"/>
+      </w:pPr>
+    </w:lvl>
+    <w:lvl w:ilvl="8" w:tplc="0419001B" w:tentative="1">
+      <w:start w:val="1"/>
+      <w:numFmt w:val="lowerRoman"/>
+      <w:lvlText w:val="%9."/>
+      <w:lvlJc w:val="right"/>
+      <w:pPr>
+        <w:ind w:left="6480" w:hanging="180"/>
+      </w:pPr>
+    </w:lvl>
+  </w:abstractNum>
+  <w:abstractNum w:abstractNumId="17">
     <w:nsid w:val="6B6E2EEB"/>
     <w:multiLevelType w:val="hybridMultilevel"/>
     <w:tmpl w:val="5DA287D6"/>
@@ -2842,16 +3265,25 @@
     <w:abstractNumId w:val="0"/>
   </w:num>
   <w:num w:numId="12">
-    <w:abstractNumId w:val="12"/>
+    <w:abstractNumId w:val="14"/>
   </w:num>
   <w:num w:numId="13">
+    <w:abstractNumId w:val="13"/>
+  </w:num>
+  <w:num w:numId="14">
+    <w:abstractNumId w:val="15"/>
+  </w:num>
+  <w:num w:numId="15">
+    <w:abstractNumId w:val="17"/>
+  </w:num>
+  <w:num w:numId="16">
     <w:abstractNumId w:val="11"/>
   </w:num>
-  <w:num w:numId="14">
-    <w:abstractNumId w:val="13"/>
+  <w:num w:numId="17">
+    <w:abstractNumId w:val="16"/>
   </w:num>
-  <w:num w:numId="15">
-    <w:abstractNumId w:val="14"/>
+  <w:num w:numId="18">
+    <w:abstractNumId w:val="12"/>
   </w:num>
 </w:numbering>
 </file>
@@ -3187,6 +3619,99 @@
       </w:tblCellMar>
     </w:tblPr>
   </w:style>
+  <w:style w:type="character" w:styleId="a9">
+    <w:name w:val="annotation reference"/>
+    <w:basedOn w:val="a0"/>
+    <w:uiPriority w:val="99"/>
+    <w:semiHidden/>
+    <w:unhideWhenUsed/>
+    <w:rsid w:val="003C43A7"/>
+    <w:rPr>
+      <w:sz w:val="16"/>
+      <w:szCs w:val="16"/>
+    </w:rPr>
+  </w:style>
+  <w:style w:type="paragraph" w:styleId="aa">
+    <w:name w:val="annotation text"/>
+    <w:basedOn w:val="a"/>
+    <w:link w:val="ab"/>
+    <w:uiPriority w:val="99"/>
+    <w:semiHidden/>
+    <w:unhideWhenUsed/>
+    <w:rsid w:val="003C43A7"/>
+    <w:rPr>
+      <w:sz w:val="20"/>
+      <w:szCs w:val="20"/>
+    </w:rPr>
+  </w:style>
+  <w:style w:type="character" w:customStyle="1" w:styleId="ab">
+    <w:name w:val="Текст примечания Знак"/>
+    <w:basedOn w:val="a0"/>
+    <w:link w:val="aa"/>
+    <w:uiPriority w:val="99"/>
+    <w:semiHidden/>
+    <w:rsid w:val="003C43A7"/>
+    <w:rPr>
+      <w:lang w:eastAsia="en-US"/>
+    </w:rPr>
+  </w:style>
+  <w:style w:type="paragraph" w:styleId="ac">
+    <w:name w:val="annotation subject"/>
+    <w:basedOn w:val="aa"/>
+    <w:next w:val="aa"/>
+    <w:link w:val="ad"/>
+    <w:uiPriority w:val="99"/>
+    <w:semiHidden/>
+    <w:unhideWhenUsed/>
+    <w:rsid w:val="003C43A7"/>
+    <w:rPr>
+      <w:b/>
+      <w:bCs/>
+    </w:rPr>
+  </w:style>
+  <w:style w:type="character" w:customStyle="1" w:styleId="ad">
+    <w:name w:val="Тема примечания Знак"/>
+    <w:basedOn w:val="ab"/>
+    <w:link w:val="ac"/>
+    <w:uiPriority w:val="99"/>
+    <w:semiHidden/>
+    <w:rsid w:val="003C43A7"/>
+    <w:rPr>
+      <w:b/>
+      <w:bCs/>
+    </w:rPr>
+  </w:style>
+  <w:style w:type="paragraph" w:styleId="ae">
+    <w:name w:val="Balloon Text"/>
+    <w:basedOn w:val="a"/>
+    <w:link w:val="af"/>
+    <w:uiPriority w:val="99"/>
+    <w:semiHidden/>
+    <w:unhideWhenUsed/>
+    <w:rsid w:val="003C43A7"/>
+    <w:pPr>
+      <w:spacing w:after="0" w:line="240" w:lineRule="auto"/>
+    </w:pPr>
+    <w:rPr>
+      <w:rFonts w:ascii="Tahoma" w:hAnsi="Tahoma" w:cs="Tahoma"/>
+      <w:sz w:val="16"/>
+      <w:szCs w:val="16"/>
+    </w:rPr>
+  </w:style>
+  <w:style w:type="character" w:customStyle="1" w:styleId="af">
+    <w:name w:val="Текст выноски Знак"/>
+    <w:basedOn w:val="a0"/>
+    <w:link w:val="ae"/>
+    <w:uiPriority w:val="99"/>
+    <w:semiHidden/>
+    <w:rsid w:val="003C43A7"/>
+    <w:rPr>
+      <w:rFonts w:ascii="Tahoma" w:hAnsi="Tahoma" w:cs="Tahoma"/>
+      <w:sz w:val="16"/>
+      <w:szCs w:val="16"/>
+      <w:lang w:eastAsia="en-US"/>
+    </w:rPr>
+  </w:style>
 </w:styles>
 </file>
 

</xml_diff>